<commit_message>
Cập nhật file đề bài
</commit_message>
<xml_diff>
--- a/De_Bai_Tap_FOSS_K33_QT.docx
+++ b/De_Bai_Tap_FOSS_K33_QT.docx
@@ -3501,10 +3501,225 @@
     </w:p>
     <w:p>
       <w:pPr>
+        <w:spacing w:line="360" w:lineRule="auto"/>
+        <w:jc w:val="both"/>
+        <w:rPr>
+          <w:rFonts w:ascii="Times New Roman" w:hAnsi="Times New Roman" w:cs="Times New Roman"/>
+          <w:i/>
+          <w:noProof/>
+          <w:sz w:val="26"/>
+          <w:szCs w:val="26"/>
+        </w:rPr>
+      </w:pPr>
+      <w:r>
+        <w:rPr>
+          <w:rFonts w:ascii="Times New Roman" w:hAnsi="Times New Roman" w:cs="Times New Roman"/>
+          <w:i/>
+          <w:noProof/>
+          <w:sz w:val="26"/>
+          <w:szCs w:val="26"/>
+          <w:lang w:eastAsia="ja-JP"/>
+        </w:rPr>
+        <w:drawing>
+          <wp:inline distT="0" distB="0" distL="0" distR="0">
+            <wp:extent cx="5943600" cy="2466975"/>
+            <wp:effectExtent l="0" t="0" r="0" b="0"/>
+            <wp:docPr id="2" name="Picture 2"/>
+            <wp:cNvGraphicFramePr>
+              <a:graphicFrameLocks xmlns:a="http://schemas.openxmlformats.org/drawingml/2006/main" noChangeAspect="1"/>
+            </wp:cNvGraphicFramePr>
+            <a:graphic xmlns:a="http://schemas.openxmlformats.org/drawingml/2006/main">
+              <a:graphicData uri="http://schemas.openxmlformats.org/drawingml/2006/picture">
+                <pic:pic xmlns:pic="http://schemas.openxmlformats.org/drawingml/2006/picture">
+                  <pic:nvPicPr>
+                    <pic:cNvPr id="0" name="Picture 1"/>
+                    <pic:cNvPicPr>
+                      <a:picLocks noChangeAspect="1" noChangeArrowheads="1"/>
+                    </pic:cNvPicPr>
+                  </pic:nvPicPr>
+                  <pic:blipFill>
+                    <a:blip r:embed="rId17">
+                      <a:extLst>
+                        <a:ext uri="{28A0092B-C50C-407E-A947-70E740481C1C}">
+                          <a14:useLocalDpi xmlns:a14="http://schemas.microsoft.com/office/drawing/2010/main" val="0"/>
+                        </a:ext>
+                      </a:extLst>
+                    </a:blip>
+                    <a:srcRect/>
+                    <a:stretch>
+                      <a:fillRect/>
+                    </a:stretch>
+                  </pic:blipFill>
+                  <pic:spPr bwMode="auto">
+                    <a:xfrm>
+                      <a:off x="0" y="0"/>
+                      <a:ext cx="5943600" cy="2466975"/>
+                    </a:xfrm>
+                    <a:prstGeom prst="rect">
+                      <a:avLst/>
+                    </a:prstGeom>
+                    <a:noFill/>
+                    <a:ln>
+                      <a:noFill/>
+                    </a:ln>
+                  </pic:spPr>
+                </pic:pic>
+              </a:graphicData>
+            </a:graphic>
+          </wp:inline>
+        </w:drawing>
+      </w:r>
+    </w:p>
+    <w:p>
+      <w:pPr>
+        <w:spacing w:line="360" w:lineRule="auto"/>
+        <w:jc w:val="both"/>
+        <w:rPr>
+          <w:rFonts w:ascii="Times New Roman" w:hAnsi="Times New Roman" w:cs="Times New Roman"/>
+          <w:i/>
+          <w:noProof/>
+          <w:sz w:val="26"/>
+          <w:szCs w:val="26"/>
+        </w:rPr>
+      </w:pPr>
+      <w:r>
+        <w:rPr>
+          <w:rFonts w:ascii="Times New Roman" w:hAnsi="Times New Roman" w:cs="Times New Roman"/>
+          <w:i/>
+          <w:noProof/>
+          <w:sz w:val="26"/>
+          <w:szCs w:val="26"/>
+          <w:lang w:eastAsia="ja-JP"/>
+        </w:rPr>
+        <w:lastRenderedPageBreak/>
+        <w:drawing>
+          <wp:inline distT="0" distB="0" distL="0" distR="0">
+            <wp:extent cx="5943600" cy="4429125"/>
+            <wp:effectExtent l="0" t="0" r="0" b="0"/>
+            <wp:docPr id="4" name="Picture 4"/>
+            <wp:cNvGraphicFramePr>
+              <a:graphicFrameLocks xmlns:a="http://schemas.openxmlformats.org/drawingml/2006/main" noChangeAspect="1"/>
+            </wp:cNvGraphicFramePr>
+            <a:graphic xmlns:a="http://schemas.openxmlformats.org/drawingml/2006/main">
+              <a:graphicData uri="http://schemas.openxmlformats.org/drawingml/2006/picture">
+                <pic:pic xmlns:pic="http://schemas.openxmlformats.org/drawingml/2006/picture">
+                  <pic:nvPicPr>
+                    <pic:cNvPr id="0" name="Picture 3"/>
+                    <pic:cNvPicPr>
+                      <a:picLocks noChangeAspect="1" noChangeArrowheads="1"/>
+                    </pic:cNvPicPr>
+                  </pic:nvPicPr>
+                  <pic:blipFill>
+                    <a:blip r:embed="rId18">
+                      <a:extLst>
+                        <a:ext uri="{28A0092B-C50C-407E-A947-70E740481C1C}">
+                          <a14:useLocalDpi xmlns:a14="http://schemas.microsoft.com/office/drawing/2010/main" val="0"/>
+                        </a:ext>
+                      </a:extLst>
+                    </a:blip>
+                    <a:srcRect/>
+                    <a:stretch>
+                      <a:fillRect/>
+                    </a:stretch>
+                  </pic:blipFill>
+                  <pic:spPr bwMode="auto">
+                    <a:xfrm>
+                      <a:off x="0" y="0"/>
+                      <a:ext cx="5943600" cy="4429125"/>
+                    </a:xfrm>
+                    <a:prstGeom prst="rect">
+                      <a:avLst/>
+                    </a:prstGeom>
+                    <a:noFill/>
+                    <a:ln>
+                      <a:noFill/>
+                    </a:ln>
+                  </pic:spPr>
+                </pic:pic>
+              </a:graphicData>
+            </a:graphic>
+          </wp:inline>
+        </w:drawing>
+      </w:r>
+    </w:p>
+    <w:p>
+      <w:pPr>
+        <w:spacing w:line="360" w:lineRule="auto"/>
+        <w:jc w:val="both"/>
+        <w:rPr>
+          <w:rFonts w:ascii="Times New Roman" w:hAnsi="Times New Roman" w:cs="Times New Roman"/>
+          <w:i/>
+          <w:noProof/>
+          <w:sz w:val="26"/>
+          <w:szCs w:val="26"/>
+        </w:rPr>
+      </w:pPr>
+      <w:r>
+        <w:rPr>
+          <w:rFonts w:ascii="Times New Roman" w:hAnsi="Times New Roman" w:cs="Times New Roman"/>
+          <w:i/>
+          <w:noProof/>
+          <w:sz w:val="26"/>
+          <w:szCs w:val="26"/>
+          <w:lang w:eastAsia="ja-JP"/>
+        </w:rPr>
+        <w:lastRenderedPageBreak/>
+        <w:drawing>
+          <wp:inline distT="0" distB="0" distL="0" distR="0">
+            <wp:extent cx="5934075" cy="4438650"/>
+            <wp:effectExtent l="0" t="0" r="0" b="0"/>
+            <wp:docPr id="5" name="Picture 5"/>
+            <wp:cNvGraphicFramePr>
+              <a:graphicFrameLocks xmlns:a="http://schemas.openxmlformats.org/drawingml/2006/main" noChangeAspect="1"/>
+            </wp:cNvGraphicFramePr>
+            <a:graphic xmlns:a="http://schemas.openxmlformats.org/drawingml/2006/main">
+              <a:graphicData uri="http://schemas.openxmlformats.org/drawingml/2006/picture">
+                <pic:pic xmlns:pic="http://schemas.openxmlformats.org/drawingml/2006/picture">
+                  <pic:nvPicPr>
+                    <pic:cNvPr id="0" name="Picture 4"/>
+                    <pic:cNvPicPr>
+                      <a:picLocks noChangeAspect="1" noChangeArrowheads="1"/>
+                    </pic:cNvPicPr>
+                  </pic:nvPicPr>
+                  <pic:blipFill>
+                    <a:blip r:embed="rId19">
+                      <a:extLst>
+                        <a:ext uri="{28A0092B-C50C-407E-A947-70E740481C1C}">
+                          <a14:useLocalDpi xmlns:a14="http://schemas.microsoft.com/office/drawing/2010/main" val="0"/>
+                        </a:ext>
+                      </a:extLst>
+                    </a:blip>
+                    <a:srcRect/>
+                    <a:stretch>
+                      <a:fillRect/>
+                    </a:stretch>
+                  </pic:blipFill>
+                  <pic:spPr bwMode="auto">
+                    <a:xfrm>
+                      <a:off x="0" y="0"/>
+                      <a:ext cx="5934075" cy="4438650"/>
+                    </a:xfrm>
+                    <a:prstGeom prst="rect">
+                      <a:avLst/>
+                    </a:prstGeom>
+                    <a:noFill/>
+                    <a:ln>
+                      <a:noFill/>
+                    </a:ln>
+                  </pic:spPr>
+                </pic:pic>
+              </a:graphicData>
+            </a:graphic>
+          </wp:inline>
+        </w:drawing>
+      </w:r>
+    </w:p>
+    <w:p>
+      <w:pPr>
         <w:pStyle w:val="ListParagraph"/>
         <w:numPr>
           <w:ilvl w:val="0"/>
-          <w:numId w:val="6"/>
+          <w:numId w:val="12"/>
         </w:numPr>
         <w:spacing w:line="360" w:lineRule="auto"/>
         <w:jc w:val="both"/>
@@ -3609,7 +3824,7 @@
         <w:pStyle w:val="ListParagraph"/>
         <w:numPr>
           <w:ilvl w:val="0"/>
-          <w:numId w:val="6"/>
+          <w:numId w:val="12"/>
         </w:numPr>
         <w:spacing w:line="360" w:lineRule="auto"/>
         <w:jc w:val="both"/>
@@ -4040,6 +4255,7 @@
                 <w:sz w:val="26"/>
                 <w:szCs w:val="26"/>
               </w:rPr>
+              <w:lastRenderedPageBreak/>
               <w:t>Không có dòng trống giữa các cặp câu</w:t>
             </w:r>
           </w:p>
@@ -4095,7 +4311,6 @@
                 <w:sz w:val="26"/>
                 <w:szCs w:val="26"/>
               </w:rPr>
-              <w:lastRenderedPageBreak/>
               <w:t xml:space="preserve">+ </w:t>
             </w:r>
             <w:r>
@@ -4240,7 +4455,6 @@
                 <w:sz w:val="26"/>
                 <w:szCs w:val="26"/>
               </w:rPr>
-              <w:lastRenderedPageBreak/>
               <w:t xml:space="preserve">Thiếu dấu chấm cuối câu: . hoặc </w:t>
             </w:r>
             <w:r>
@@ -5022,6 +5236,7 @@
                 <w:sz w:val="26"/>
                 <w:szCs w:val="26"/>
               </w:rPr>
+              <w:lastRenderedPageBreak/>
               <w:t xml:space="preserve">Trong cùng 1 câu bị trùng ý, trùng vế </w:t>
             </w:r>
             <w:r>
@@ -5032,7 +5247,6 @@
                 <w:sz w:val="26"/>
                 <w:szCs w:val="26"/>
               </w:rPr>
-              <w:lastRenderedPageBreak/>
               <w:sym w:font="Wingdings" w:char="F0E0"/>
             </w:r>
             <w:r>
@@ -5070,7 +5284,6 @@
                 <w:sz w:val="26"/>
                 <w:szCs w:val="26"/>
               </w:rPr>
-              <w:lastRenderedPageBreak/>
               <w:t>* Xin lỗi bạn, xin lỗi bạn, tôi không cố ý</w:t>
             </w:r>
             <w:r>
@@ -5102,7 +5315,6 @@
                 <w:sz w:val="26"/>
                 <w:szCs w:val="26"/>
               </w:rPr>
-              <w:lastRenderedPageBreak/>
               <w:t xml:space="preserve">+ </w:t>
             </w:r>
             <w:r>
@@ -5334,7 +5546,6 @@
                 <w:sz w:val="26"/>
                 <w:szCs w:val="26"/>
               </w:rPr>
-              <w:lastRenderedPageBreak/>
               <w:t>Có câu tiếng Việt nhưng thiếu câu tiếng Trung tương ứng và ngược lại.</w:t>
             </w:r>
           </w:p>
@@ -5871,16 +6082,7 @@
                 <w:sz w:val="26"/>
                 <w:szCs w:val="26"/>
               </w:rPr>
-              <w:t>阿姨，您懂得真多啊</w:t>
-            </w:r>
-            <w:r>
-              <w:rPr>
-                <w:rFonts w:ascii="MS Gothic" w:eastAsia="MS Gothic" w:hAnsi="MS Gothic" w:cs="MS Gothic" w:hint="eastAsia"/>
-                <w:noProof/>
-                <w:sz w:val="26"/>
-                <w:szCs w:val="26"/>
-              </w:rPr>
-              <w:t>，</w:t>
+              <w:t>阿姨，您懂得真多啊，</w:t>
             </w:r>
           </w:p>
           <w:p>
@@ -5960,6 +6162,7 @@
                 <w:sz w:val="26"/>
                 <w:szCs w:val="26"/>
               </w:rPr>
+              <w:lastRenderedPageBreak/>
               <w:t xml:space="preserve">+ </w:t>
             </w:r>
             <w:r>
@@ -6002,6 +6205,7 @@
                 <w:sz w:val="26"/>
                 <w:szCs w:val="26"/>
               </w:rPr>
+              <w:lastRenderedPageBreak/>
               <w:t xml:space="preserve">Câu </w:t>
             </w:r>
             <w:r>
@@ -6023,18 +6227,7 @@
                 <w:sz w:val="26"/>
                 <w:szCs w:val="26"/>
               </w:rPr>
-              <w:t xml:space="preserve"> | / \ { } [ ] @ # $ % ^ &amp; - _ thì bỏ hết và thay bằng dấu </w:t>
-            </w:r>
-            <w:r>
-              <w:rPr>
-                <w:rFonts w:ascii="Times New Roman" w:hAnsi="Times New Roman" w:cs="Times New Roman"/>
-                <w:i/>
-                <w:noProof/>
-                <w:sz w:val="26"/>
-                <w:szCs w:val="26"/>
-              </w:rPr>
-              <w:lastRenderedPageBreak/>
-              <w:t>chấm . (ở giữa câu mà các dấu trên xuất hiện mà có nghĩa thì vẫn giữ lại nhé, như địa chỉ nhà: Số 23/4/156 Đường A… với dấu / là có nghĩa)</w:t>
+              <w:t xml:space="preserve"> | / \ { } [ ] @ # $ % ^ &amp; - _ thì bỏ hết và thay bằng dấu chấm . (ở giữa câu mà các dấu trên xuất hiện mà có nghĩa thì vẫn giữ lại nhé, như địa chỉ nhà: Số 23/4/156 Đường A… với dấu / là có nghĩa)</w:t>
             </w:r>
           </w:p>
         </w:tc>
@@ -6085,7 +6278,6 @@
                 <w:sz w:val="26"/>
                 <w:szCs w:val="26"/>
               </w:rPr>
-              <w:lastRenderedPageBreak/>
               <w:t xml:space="preserve">Dấu () trong tiếng Trung là </w:t>
             </w:r>
             <w:r>
@@ -6527,8 +6719,6 @@
                 <w:szCs w:val="26"/>
               </w:rPr>
             </w:pPr>
-            <w:bookmarkStart w:id="0" w:name="_GoBack"/>
-            <w:bookmarkEnd w:id="0"/>
           </w:p>
         </w:tc>
         <w:tc>
@@ -6700,6 +6890,78 @@
     </w:p>
     <w:p>
       <w:pPr>
+        <w:spacing w:line="360" w:lineRule="auto"/>
+        <w:jc w:val="both"/>
+        <w:rPr>
+          <w:rFonts w:ascii="Times New Roman" w:hAnsi="Times New Roman" w:cs="Times New Roman"/>
+          <w:noProof/>
+          <w:sz w:val="26"/>
+          <w:szCs w:val="26"/>
+        </w:rPr>
+      </w:pPr>
+      <w:r>
+        <w:rPr>
+          <w:rFonts w:ascii="Times New Roman" w:hAnsi="Times New Roman" w:cs="Times New Roman"/>
+          <w:noProof/>
+          <w:sz w:val="26"/>
+          <w:szCs w:val="26"/>
+          <w:lang w:eastAsia="ja-JP"/>
+        </w:rPr>
+        <w:lastRenderedPageBreak/>
+        <w:drawing>
+          <wp:inline distT="0" distB="0" distL="0" distR="0">
+            <wp:extent cx="5943600" cy="4914900"/>
+            <wp:effectExtent l="0" t="0" r="0" b="0"/>
+            <wp:docPr id="6" name="Picture 6"/>
+            <wp:cNvGraphicFramePr>
+              <a:graphicFrameLocks xmlns:a="http://schemas.openxmlformats.org/drawingml/2006/main" noChangeAspect="1"/>
+            </wp:cNvGraphicFramePr>
+            <a:graphic xmlns:a="http://schemas.openxmlformats.org/drawingml/2006/main">
+              <a:graphicData uri="http://schemas.openxmlformats.org/drawingml/2006/picture">
+                <pic:pic xmlns:pic="http://schemas.openxmlformats.org/drawingml/2006/picture">
+                  <pic:nvPicPr>
+                    <pic:cNvPr id="0" name="Picture 5"/>
+                    <pic:cNvPicPr>
+                      <a:picLocks noChangeAspect="1" noChangeArrowheads="1"/>
+                    </pic:cNvPicPr>
+                  </pic:nvPicPr>
+                  <pic:blipFill>
+                    <a:blip r:embed="rId20">
+                      <a:extLst>
+                        <a:ext uri="{28A0092B-C50C-407E-A947-70E740481C1C}">
+                          <a14:useLocalDpi xmlns:a14="http://schemas.microsoft.com/office/drawing/2010/main" val="0"/>
+                        </a:ext>
+                      </a:extLst>
+                    </a:blip>
+                    <a:srcRect/>
+                    <a:stretch>
+                      <a:fillRect/>
+                    </a:stretch>
+                  </pic:blipFill>
+                  <pic:spPr bwMode="auto">
+                    <a:xfrm>
+                      <a:off x="0" y="0"/>
+                      <a:ext cx="5943600" cy="4914900"/>
+                    </a:xfrm>
+                    <a:prstGeom prst="rect">
+                      <a:avLst/>
+                    </a:prstGeom>
+                    <a:noFill/>
+                    <a:ln>
+                      <a:noFill/>
+                    </a:ln>
+                  </pic:spPr>
+                </pic:pic>
+              </a:graphicData>
+            </a:graphic>
+          </wp:inline>
+        </w:drawing>
+      </w:r>
+      <w:bookmarkStart w:id="0" w:name="_GoBack"/>
+      <w:bookmarkEnd w:id="0"/>
+    </w:p>
+    <w:p>
+      <w:pPr>
         <w:pStyle w:val="ListParagraph"/>
         <w:numPr>
           <w:ilvl w:val="0"/>
@@ -7479,8 +7741,8 @@
       </w:r>
     </w:p>
     <w:sectPr>
-      <w:headerReference w:type="default" r:id="rId17"/>
-      <w:footerReference w:type="default" r:id="rId18"/>
+      <w:headerReference w:type="default" r:id="rId21"/>
+      <w:footerReference w:type="default" r:id="rId22"/>
       <w:pgSz w:w="12240" w:h="15840"/>
       <w:pgMar w:top="1440" w:right="1440" w:bottom="1440" w:left="1440" w:header="720" w:footer="720" w:gutter="0"/>
       <w:cols w:space="720"/>
@@ -7589,7 +7851,7 @@
             <w:sz w:val="24"/>
             <w:szCs w:val="24"/>
           </w:rPr>
-          <w:t>7</w:t>
+          <w:t>10</w:t>
         </w:r>
         <w:r>
           <w:rPr>
@@ -7719,8 +7981,19 @@
         <w:sz w:val="24"/>
         <w:szCs w:val="24"/>
       </w:rPr>
-      <w:t xml:space="preserve"> tập</w:t>
+      <w:t xml:space="preserve"> </w:t>
     </w:r>
+    <w:proofErr w:type="spellStart"/>
+    <w:r>
+      <w:rPr>
+        <w:rFonts w:ascii="Times New Roman" w:hAnsi="Times New Roman" w:cs="Times New Roman"/>
+        <w:i/>
+        <w:sz w:val="24"/>
+        <w:szCs w:val="24"/>
+      </w:rPr>
+      <w:t>tập</w:t>
+    </w:r>
+    <w:proofErr w:type="spellEnd"/>
   </w:p>
 </w:hdr>
 </file>
@@ -8693,6 +8966,120 @@
     </w:lvl>
   </w:abstractNum>
   <w:abstractNum w:abstractNumId="9">
+    <w:nsid w:val="799171CA"/>
+    <w:multiLevelType w:val="hybridMultilevel"/>
+    <w:tmpl w:val="55981020"/>
+    <w:lvl w:ilvl="0" w:tplc="4B660974">
+      <w:start w:val="1"/>
+      <w:numFmt w:val="bullet"/>
+      <w:lvlText w:val=""/>
+      <w:lvlJc w:val="left"/>
+      <w:pPr>
+        <w:ind w:left="720" w:hanging="360"/>
+      </w:pPr>
+      <w:rPr>
+        <w:rFonts w:ascii="Wingdings" w:hAnsi="Wingdings" w:hint="default"/>
+        <w:color w:val="auto"/>
+      </w:rPr>
+    </w:lvl>
+    <w:lvl w:ilvl="1" w:tplc="04090003" w:tentative="1">
+      <w:start w:val="1"/>
+      <w:numFmt w:val="bullet"/>
+      <w:lvlText w:val="o"/>
+      <w:lvlJc w:val="left"/>
+      <w:pPr>
+        <w:ind w:left="1440" w:hanging="360"/>
+      </w:pPr>
+      <w:rPr>
+        <w:rFonts w:ascii="Courier New" w:hAnsi="Courier New" w:cs="Courier New" w:hint="default"/>
+      </w:rPr>
+    </w:lvl>
+    <w:lvl w:ilvl="2" w:tplc="04090005" w:tentative="1">
+      <w:start w:val="1"/>
+      <w:numFmt w:val="bullet"/>
+      <w:lvlText w:val=""/>
+      <w:lvlJc w:val="left"/>
+      <w:pPr>
+        <w:ind w:left="2160" w:hanging="360"/>
+      </w:pPr>
+      <w:rPr>
+        <w:rFonts w:ascii="Wingdings" w:hAnsi="Wingdings" w:hint="default"/>
+      </w:rPr>
+    </w:lvl>
+    <w:lvl w:ilvl="3" w:tplc="04090001" w:tentative="1">
+      <w:start w:val="1"/>
+      <w:numFmt w:val="bullet"/>
+      <w:lvlText w:val=""/>
+      <w:lvlJc w:val="left"/>
+      <w:pPr>
+        <w:ind w:left="2880" w:hanging="360"/>
+      </w:pPr>
+      <w:rPr>
+        <w:rFonts w:ascii="Symbol" w:hAnsi="Symbol" w:hint="default"/>
+      </w:rPr>
+    </w:lvl>
+    <w:lvl w:ilvl="4" w:tplc="04090003" w:tentative="1">
+      <w:start w:val="1"/>
+      <w:numFmt w:val="bullet"/>
+      <w:lvlText w:val="o"/>
+      <w:lvlJc w:val="left"/>
+      <w:pPr>
+        <w:ind w:left="3600" w:hanging="360"/>
+      </w:pPr>
+      <w:rPr>
+        <w:rFonts w:ascii="Courier New" w:hAnsi="Courier New" w:cs="Courier New" w:hint="default"/>
+      </w:rPr>
+    </w:lvl>
+    <w:lvl w:ilvl="5" w:tplc="04090005" w:tentative="1">
+      <w:start w:val="1"/>
+      <w:numFmt w:val="bullet"/>
+      <w:lvlText w:val=""/>
+      <w:lvlJc w:val="left"/>
+      <w:pPr>
+        <w:ind w:left="4320" w:hanging="360"/>
+      </w:pPr>
+      <w:rPr>
+        <w:rFonts w:ascii="Wingdings" w:hAnsi="Wingdings" w:hint="default"/>
+      </w:rPr>
+    </w:lvl>
+    <w:lvl w:ilvl="6" w:tplc="04090001" w:tentative="1">
+      <w:start w:val="1"/>
+      <w:numFmt w:val="bullet"/>
+      <w:lvlText w:val=""/>
+      <w:lvlJc w:val="left"/>
+      <w:pPr>
+        <w:ind w:left="5040" w:hanging="360"/>
+      </w:pPr>
+      <w:rPr>
+        <w:rFonts w:ascii="Symbol" w:hAnsi="Symbol" w:hint="default"/>
+      </w:rPr>
+    </w:lvl>
+    <w:lvl w:ilvl="7" w:tplc="04090003" w:tentative="1">
+      <w:start w:val="1"/>
+      <w:numFmt w:val="bullet"/>
+      <w:lvlText w:val="o"/>
+      <w:lvlJc w:val="left"/>
+      <w:pPr>
+        <w:ind w:left="5760" w:hanging="360"/>
+      </w:pPr>
+      <w:rPr>
+        <w:rFonts w:ascii="Courier New" w:hAnsi="Courier New" w:cs="Courier New" w:hint="default"/>
+      </w:rPr>
+    </w:lvl>
+    <w:lvl w:ilvl="8" w:tplc="04090005" w:tentative="1">
+      <w:start w:val="1"/>
+      <w:numFmt w:val="bullet"/>
+      <w:lvlText w:val=""/>
+      <w:lvlJc w:val="left"/>
+      <w:pPr>
+        <w:ind w:left="6480" w:hanging="360"/>
+      </w:pPr>
+      <w:rPr>
+        <w:rFonts w:ascii="Wingdings" w:hAnsi="Wingdings" w:hint="default"/>
+      </w:rPr>
+    </w:lvl>
+  </w:abstractNum>
+  <w:abstractNum w:abstractNumId="10">
     <w:nsid w:val="7C4D7C7E"/>
     <w:multiLevelType w:val="hybridMultilevel"/>
     <w:tmpl w:val="6B840C02"/>
@@ -8808,7 +9195,7 @@
       </w:pPr>
     </w:lvl>
   </w:abstractNum>
-  <w:abstractNum w:abstractNumId="10">
+  <w:abstractNum w:abstractNumId="11">
     <w:nsid w:val="7F0C508B"/>
     <w:multiLevelType w:val="hybridMultilevel"/>
     <w:tmpl w:val="63B21972"/>
@@ -8934,7 +9321,7 @@
     <w:abstractNumId w:val="4"/>
   </w:num>
   <w:num w:numId="5">
-    <w:abstractNumId w:val="9"/>
+    <w:abstractNumId w:val="10"/>
   </w:num>
   <w:num w:numId="6">
     <w:abstractNumId w:val="2"/>
@@ -8943,7 +9330,7 @@
     <w:abstractNumId w:val="8"/>
   </w:num>
   <w:num w:numId="8">
-    <w:abstractNumId w:val="10"/>
+    <w:abstractNumId w:val="11"/>
   </w:num>
   <w:num w:numId="9">
     <w:abstractNumId w:val="1"/>
@@ -8953,6 +9340,9 @@
   </w:num>
   <w:num w:numId="11">
     <w:abstractNumId w:val="5"/>
+  </w:num>
+  <w:num w:numId="12">
+    <w:abstractNumId w:val="9"/>
   </w:num>
 </w:numbering>
 </file>

</xml_diff>